<commit_message>
added New Deposite and Withdraw page
</commit_message>
<xml_diff>
--- a/Document/ProjectDocument.docx
+++ b/Document/ProjectDocument.docx
@@ -577,6 +577,50 @@
                     <a:xfrm>
                       <a:off x="0" y="0"/>
                       <a:ext cx="5943600" cy="2752725"/>
+                    </a:xfrm>
+                    <a:prstGeom prst="rect">
+                      <a:avLst/>
+                    </a:prstGeom>
+                  </pic:spPr>
+                </pic:pic>
+              </a:graphicData>
+            </a:graphic>
+          </wp:inline>
+        </w:drawing>
+      </w:r>
+    </w:p>
+    <w:p/>
+    <w:p>
+      <w:r>
+        <w:rPr>
+          <w:noProof/>
+        </w:rPr>
+        <w:lastRenderedPageBreak/>
+        <w:drawing>
+          <wp:inline distT="0" distB="0" distL="0" distR="0" wp14:anchorId="3808C2E0" wp14:editId="3E74907A">
+            <wp:extent cx="5943600" cy="4224655"/>
+            <wp:effectExtent l="0" t="0" r="0" b="4445"/>
+            <wp:docPr id="14" name="Picture 14" descr="Graphical user interface, text, application, email&#10;&#10;Description automatically generated"/>
+            <wp:cNvGraphicFramePr>
+              <a:graphicFrameLocks xmlns:a="http://schemas.openxmlformats.org/drawingml/2006/main" noChangeAspect="1"/>
+            </wp:cNvGraphicFramePr>
+            <a:graphic xmlns:a="http://schemas.openxmlformats.org/drawingml/2006/main">
+              <a:graphicData uri="http://schemas.openxmlformats.org/drawingml/2006/picture">
+                <pic:pic xmlns:pic="http://schemas.openxmlformats.org/drawingml/2006/picture">
+                  <pic:nvPicPr>
+                    <pic:cNvPr id="14" name="Picture 14" descr="Graphical user interface, text, application, email&#10;&#10;Description automatically generated"/>
+                    <pic:cNvPicPr/>
+                  </pic:nvPicPr>
+                  <pic:blipFill>
+                    <a:blip r:embed="rId16"/>
+                    <a:stretch>
+                      <a:fillRect/>
+                    </a:stretch>
+                  </pic:blipFill>
+                  <pic:spPr>
+                    <a:xfrm>
+                      <a:off x="0" y="0"/>
+                      <a:ext cx="5943600" cy="4224655"/>
                     </a:xfrm>
                     <a:prstGeom prst="rect">
                       <a:avLst/>

</xml_diff>

<commit_message>
added total debit ,credit and balance
</commit_message>
<xml_diff>
--- a/Document/ProjectDocument.docx
+++ b/Document/ProjectDocument.docx
@@ -631,6 +631,246 @@
             </a:graphic>
           </wp:inline>
         </w:drawing>
+      </w:r>
+    </w:p>
+    <w:p/>
+    <w:p>
+      <w:r>
+        <w:rPr>
+          <w:noProof/>
+        </w:rPr>
+        <w:drawing>
+          <wp:inline distT="0" distB="0" distL="0" distR="0" wp14:anchorId="1917F13F" wp14:editId="31B87605">
+            <wp:extent cx="5937250" cy="1555750"/>
+            <wp:effectExtent l="0" t="0" r="6350" b="6350"/>
+            <wp:docPr id="15" name="Picture 15"/>
+            <wp:cNvGraphicFramePr>
+              <a:graphicFrameLocks xmlns:a="http://schemas.openxmlformats.org/drawingml/2006/main" noChangeAspect="1"/>
+            </wp:cNvGraphicFramePr>
+            <a:graphic xmlns:a="http://schemas.openxmlformats.org/drawingml/2006/main">
+              <a:graphicData uri="http://schemas.openxmlformats.org/drawingml/2006/picture">
+                <pic:pic xmlns:pic="http://schemas.openxmlformats.org/drawingml/2006/picture">
+                  <pic:nvPicPr>
+                    <pic:cNvPr id="0" name="Picture 1"/>
+                    <pic:cNvPicPr>
+                      <a:picLocks noChangeAspect="1" noChangeArrowheads="1"/>
+                    </pic:cNvPicPr>
+                  </pic:nvPicPr>
+                  <pic:blipFill>
+                    <a:blip r:embed="rId17" cstate="print">
+                      <a:extLst>
+                        <a:ext uri="{28A0092B-C50C-407E-A947-70E740481C1C}">
+                          <a14:useLocalDpi xmlns:a14="http://schemas.microsoft.com/office/drawing/2010/main" val="0"/>
+                        </a:ext>
+                      </a:extLst>
+                    </a:blip>
+                    <a:srcRect/>
+                    <a:stretch>
+                      <a:fillRect/>
+                    </a:stretch>
+                  </pic:blipFill>
+                  <pic:spPr bwMode="auto">
+                    <a:xfrm>
+                      <a:off x="0" y="0"/>
+                      <a:ext cx="5937250" cy="1555750"/>
+                    </a:xfrm>
+                    <a:prstGeom prst="rect">
+                      <a:avLst/>
+                    </a:prstGeom>
+                    <a:noFill/>
+                    <a:ln>
+                      <a:noFill/>
+                    </a:ln>
+                  </pic:spPr>
+                </pic:pic>
+              </a:graphicData>
+            </a:graphic>
+          </wp:inline>
+        </w:drawing>
+      </w:r>
+    </w:p>
+    <w:p/>
+    <w:p>
+      <w:r>
+        <w:rPr>
+          <w:noProof/>
+        </w:rPr>
+        <w:lastRenderedPageBreak/>
+        <w:drawing>
+          <wp:inline distT="0" distB="0" distL="0" distR="0" wp14:anchorId="0E39E586" wp14:editId="7024AB2B">
+            <wp:extent cx="5943600" cy="3343275"/>
+            <wp:effectExtent l="0" t="0" r="0" b="9525"/>
+            <wp:docPr id="16" name="Picture 16" descr="A screenshot of a computer&#10;&#10;Description automatically generated with medium confidence"/>
+            <wp:cNvGraphicFramePr>
+              <a:graphicFrameLocks xmlns:a="http://schemas.openxmlformats.org/drawingml/2006/main" noChangeAspect="1"/>
+            </wp:cNvGraphicFramePr>
+            <a:graphic xmlns:a="http://schemas.openxmlformats.org/drawingml/2006/main">
+              <a:graphicData uri="http://schemas.openxmlformats.org/drawingml/2006/picture">
+                <pic:pic xmlns:pic="http://schemas.openxmlformats.org/drawingml/2006/picture">
+                  <pic:nvPicPr>
+                    <pic:cNvPr id="16" name="Picture 16" descr="A screenshot of a computer&#10;&#10;Description automatically generated with medium confidence"/>
+                    <pic:cNvPicPr/>
+                  </pic:nvPicPr>
+                  <pic:blipFill>
+                    <a:blip r:embed="rId18"/>
+                    <a:stretch>
+                      <a:fillRect/>
+                    </a:stretch>
+                  </pic:blipFill>
+                  <pic:spPr>
+                    <a:xfrm>
+                      <a:off x="0" y="0"/>
+                      <a:ext cx="5943600" cy="3343275"/>
+                    </a:xfrm>
+                    <a:prstGeom prst="rect">
+                      <a:avLst/>
+                    </a:prstGeom>
+                  </pic:spPr>
+                </pic:pic>
+              </a:graphicData>
+            </a:graphic>
+          </wp:inline>
+        </w:drawing>
+      </w:r>
+    </w:p>
+    <w:p/>
+    <w:p>
+      <w:r>
+        <w:rPr>
+          <w:noProof/>
+        </w:rPr>
+        <w:drawing>
+          <wp:inline distT="0" distB="0" distL="0" distR="0" wp14:anchorId="5CD68761" wp14:editId="18999D92">
+            <wp:extent cx="5943600" cy="3343275"/>
+            <wp:effectExtent l="0" t="0" r="0" b="9525"/>
+            <wp:docPr id="17" name="Picture 17" descr="A screenshot of a computer&#10;&#10;Description automatically generated with medium confidence"/>
+            <wp:cNvGraphicFramePr>
+              <a:graphicFrameLocks xmlns:a="http://schemas.openxmlformats.org/drawingml/2006/main" noChangeAspect="1"/>
+            </wp:cNvGraphicFramePr>
+            <a:graphic xmlns:a="http://schemas.openxmlformats.org/drawingml/2006/main">
+              <a:graphicData uri="http://schemas.openxmlformats.org/drawingml/2006/picture">
+                <pic:pic xmlns:pic="http://schemas.openxmlformats.org/drawingml/2006/picture">
+                  <pic:nvPicPr>
+                    <pic:cNvPr id="17" name="Picture 17" descr="A screenshot of a computer&#10;&#10;Description automatically generated with medium confidence"/>
+                    <pic:cNvPicPr/>
+                  </pic:nvPicPr>
+                  <pic:blipFill>
+                    <a:blip r:embed="rId19"/>
+                    <a:stretch>
+                      <a:fillRect/>
+                    </a:stretch>
+                  </pic:blipFill>
+                  <pic:spPr>
+                    <a:xfrm>
+                      <a:off x="0" y="0"/>
+                      <a:ext cx="5943600" cy="3343275"/>
+                    </a:xfrm>
+                    <a:prstGeom prst="rect">
+                      <a:avLst/>
+                    </a:prstGeom>
+                  </pic:spPr>
+                </pic:pic>
+              </a:graphicData>
+            </a:graphic>
+          </wp:inline>
+        </w:drawing>
+      </w:r>
+    </w:p>
+    <w:p/>
+    <w:p/>
+    <w:p>
+      <w:r>
+        <w:rPr>
+          <w:noProof/>
+        </w:rPr>
+        <w:lastRenderedPageBreak/>
+        <w:drawing>
+          <wp:inline distT="0" distB="0" distL="0" distR="0" wp14:anchorId="751DA8BD" wp14:editId="0DDF5A31">
+            <wp:extent cx="4733925" cy="6762750"/>
+            <wp:effectExtent l="0" t="0" r="9525" b="0"/>
+            <wp:docPr id="18" name="Picture 18" descr="Graphical user interface, text, application&#10;&#10;Description automatically generated"/>
+            <wp:cNvGraphicFramePr>
+              <a:graphicFrameLocks xmlns:a="http://schemas.openxmlformats.org/drawingml/2006/main" noChangeAspect="1"/>
+            </wp:cNvGraphicFramePr>
+            <a:graphic xmlns:a="http://schemas.openxmlformats.org/drawingml/2006/main">
+              <a:graphicData uri="http://schemas.openxmlformats.org/drawingml/2006/picture">
+                <pic:pic xmlns:pic="http://schemas.openxmlformats.org/drawingml/2006/picture">
+                  <pic:nvPicPr>
+                    <pic:cNvPr id="18" name="Picture 18" descr="Graphical user interface, text, application&#10;&#10;Description automatically generated"/>
+                    <pic:cNvPicPr/>
+                  </pic:nvPicPr>
+                  <pic:blipFill>
+                    <a:blip r:embed="rId20"/>
+                    <a:stretch>
+                      <a:fillRect/>
+                    </a:stretch>
+                  </pic:blipFill>
+                  <pic:spPr>
+                    <a:xfrm>
+                      <a:off x="0" y="0"/>
+                      <a:ext cx="4733925" cy="6762750"/>
+                    </a:xfrm>
+                    <a:prstGeom prst="rect">
+                      <a:avLst/>
+                    </a:prstGeom>
+                  </pic:spPr>
+                </pic:pic>
+              </a:graphicData>
+            </a:graphic>
+          </wp:inline>
+        </w:drawing>
+      </w:r>
+    </w:p>
+    <w:p/>
+    <w:p/>
+    <w:p/>
+    <w:p>
+      <w:r>
+        <w:rPr>
+          <w:noProof/>
+        </w:rPr>
+        <w:lastRenderedPageBreak/>
+        <w:drawing>
+          <wp:inline distT="0" distB="0" distL="0" distR="0" wp14:anchorId="2D4DBF1B" wp14:editId="2B03468C">
+            <wp:extent cx="5943600" cy="3343275"/>
+            <wp:effectExtent l="0" t="0" r="0" b="9525"/>
+            <wp:docPr id="19" name="Picture 19" descr="A screenshot of a computer&#10;&#10;Description automatically generated with medium confidence"/>
+            <wp:cNvGraphicFramePr>
+              <a:graphicFrameLocks xmlns:a="http://schemas.openxmlformats.org/drawingml/2006/main" noChangeAspect="1"/>
+            </wp:cNvGraphicFramePr>
+            <a:graphic xmlns:a="http://schemas.openxmlformats.org/drawingml/2006/main">
+              <a:graphicData uri="http://schemas.openxmlformats.org/drawingml/2006/picture">
+                <pic:pic xmlns:pic="http://schemas.openxmlformats.org/drawingml/2006/picture">
+                  <pic:nvPicPr>
+                    <pic:cNvPr id="19" name="Picture 19" descr="A screenshot of a computer&#10;&#10;Description automatically generated with medium confidence"/>
+                    <pic:cNvPicPr/>
+                  </pic:nvPicPr>
+                  <pic:blipFill>
+                    <a:blip r:embed="rId21"/>
+                    <a:stretch>
+                      <a:fillRect/>
+                    </a:stretch>
+                  </pic:blipFill>
+                  <pic:spPr>
+                    <a:xfrm>
+                      <a:off x="0" y="0"/>
+                      <a:ext cx="5943600" cy="3343275"/>
+                    </a:xfrm>
+                    <a:prstGeom prst="rect">
+                      <a:avLst/>
+                    </a:prstGeom>
+                  </pic:spPr>
+                </pic:pic>
+              </a:graphicData>
+            </a:graphic>
+          </wp:inline>
+        </w:drawing>
+      </w:r>
+    </w:p>
+    <w:p/>
+    <w:p>
+      <w:r>
+        <w:t>https://www.nuget.org/packages</w:t>
       </w:r>
     </w:p>
     <w:sectPr>

</xml_diff>